<commit_message>
Added documentation of story script + background images used for environments
</commit_message>
<xml_diff>
--- a/Documentation/Game story.docx
+++ b/Documentation/Game story.docx
@@ -10,91 +10,6 @@
         <w:rPr>
           <w:rtl w:val="0"/>
         </w:rPr>
-        <w:t xml:space="preserve">Clones</w:t>
-        <w:br w:type="textWrapping"/>
-        <w:t xml:space="preserve">Whenever you die you are respawned via cloning or/and enemies are cloned.</w:t>
-      </w:r>
-    </w:p>
-    <w:p>
-      <w:pPr>
-        <w:rPr/>
-      </w:pPr>
-      <w:r>
-        <w:rPr>
-          <w:rtl w:val="0"/>
-        </w:rPr>
-      </w:r>
-    </w:p>
-    <w:p>
-      <w:pPr>
-        <w:rPr/>
-      </w:pPr>
-      <w:r>
-        <w:rPr>
-          <w:rtl w:val="0"/>
-        </w:rPr>
-        <w:t xml:space="preserve">Mind control</w:t>
-        <w:br w:type="textWrapping"/>
-      </w:r>
-    </w:p>
-    <w:p>
-      <w:pPr>
-        <w:rPr/>
-      </w:pPr>
-      <w:r>
-        <w:rPr>
-          <w:rtl w:val="0"/>
-        </w:rPr>
-      </w:r>
-    </w:p>
-    <w:p>
-      <w:pPr>
-        <w:rPr/>
-      </w:pPr>
-      <w:r>
-        <w:rPr>
-          <w:rtl w:val="0"/>
-        </w:rPr>
-        <w:t xml:space="preserve">Time travel</w:t>
-      </w:r>
-    </w:p>
-    <w:p>
-      <w:pPr>
-        <w:rPr/>
-      </w:pPr>
-      <w:r>
-        <w:rPr>
-          <w:rtl w:val="0"/>
-        </w:rPr>
-        <w:t xml:space="preserve">Past self still around, blocks paths chosen before. Activate time travel at given opportunities. Time turner like device, only the environment reverses its time and you stay where you are with what you have. map or choice chart.</w:t>
-        <w:br w:type="textWrapping"/>
-        <w:t xml:space="preserve">Infiltrate a castle to steal a time turner on an apparent mission from yourself to uphold space-time continuum. Multiple items in a time loop like a book that's passed on through time travel to yourself from yourself. Plot twist: the mission wasn't actually from yourself but from a thief that wanted to steal a second time turner.</w:t>
-        <w:br w:type="textWrapping"/>
-        <w:t xml:space="preserve">Incorporate invisibility cloak, enables stealth options, often usable to sneak guards or eavesdrop. Counters: locked doors, dogs, wizards, dialog (info).</w:t>
-        <w:br w:type="textWrapping"/>
-        <w:t xml:space="preserve">Objective is to obtain a time travel artifact in the center of a castle that you infiltrate at various risks you choose between.</w:t>
-      </w:r>
-    </w:p>
-    <w:p>
-      <w:pPr>
-        <w:rPr/>
-      </w:pPr>
-      <w:r>
-        <w:rPr>
-          <w:rtl w:val="0"/>
-        </w:rPr>
-      </w:r>
-    </w:p>
-    <w:p>
-      <w:pPr>
-        <w:rPr/>
-      </w:pPr>
-      <w:r>
-        <w:rPr>
-          <w:rtl w:val="0"/>
-        </w:rPr>
-        <w:t xml:space="preserve">Pilot (dungeons and dragons setting): </w:t>
-        <w:br w:type="textWrapping"/>
         <w:t xml:space="preserve">Introduction:</w:t>
         <w:br w:type="textWrapping"/>
         <w:t xml:space="preserve">You’re a wizard in a group of adventures undertaking quests. When you awake in your inn one day, after a particularly gruelling quest, you find a letter claiming to be written by yourself even though you have no memory of writing such a thing. In the letter there is a strange artifact that can allegedly bring anyone who activates it back in time. The letter claims that you must go and retrieve the same artifact from where it was originally stored and then travel back in time to put together this letter in order for the space-time continuum to remain stable. </w:t>
@@ -158,18 +73,16 @@
         <w:rPr>
           <w:rtl w:val="0"/>
         </w:rPr>
-        <w:t xml:space="preserve">Intro 1 Avoiding scams:</w:t>
+        <w:t xml:space="preserve">Avoiding scams:</w:t>
         <w:br w:type="textWrapping"/>
         <w:t xml:space="preserve">As you begin trying to interact with the artifact, running your fingers along the clock-like design, you quickly notice the room darkening and you can see the night sky through a window. Unless this is a powerful illusion then this artifact seems to have actually turned back time. So it wasn't really a trick, was it? Confounded with having your only reasonable expectations broken, you decide to:</w:t>
         <w:br w:type="textWrapping"/>
         <w:br w:type="textWrapping"/>
         <w:t xml:space="preserve">Options:</w:t>
         <w:br w:type="textWrapping"/>
-        <w:t xml:space="preserve">1. Take this quest alone.</w:t>
-        <w:br w:type="textWrapping"/>
-        <w:t xml:space="preserve">2. Involve your companions by consulting them about this suspiciously potential scam to an intriguing quest anyway.</w:t>
-        <w:br w:type="textWrapping"/>
-        <w:t xml:space="preserve">3. Turn down this quest entirely.</w:t>
+        <w:t xml:space="preserve">1. Involve your companions by consulting them about this suspiciously potential scam to an intriguing quest anyway.</w:t>
+        <w:br w:type="textWrapping"/>
+        <w:t xml:space="preserve">2. Turn down this quest entirely.</w:t>
         <w:br w:type="textWrapping"/>
         <w:br w:type="textWrapping"/>
         <w:t xml:space="preserve">Ending - The phantom trick</w:t>
@@ -179,36 +92,36 @@
         <w:br w:type="textWrapping"/>
         <w:t xml:space="preserve">Options:</w:t>
         <w:br w:type="textWrapping"/>
-        <w:t xml:space="preserve">1. Game over.</w:t>
-        <w:br w:type="textWrapping"/>
-      </w:r>
-    </w:p>
-    <w:p>
-      <w:pPr>
-        <w:rPr/>
-      </w:pPr>
-      <w:r>
-        <w:rPr>
-          <w:rtl w:val="0"/>
-        </w:rPr>
-      </w:r>
-    </w:p>
-    <w:p>
-      <w:pPr>
-        <w:rPr/>
-      </w:pPr>
-      <w:r>
-        <w:rPr>
-          <w:rtl w:val="0"/>
-        </w:rPr>
-        <w:t xml:space="preserve">Intro/Avoiding 1 Consulting your companions:</w:t>
+        <w:t xml:space="preserve">1. The end.</w:t>
+        <w:br w:type="textWrapping"/>
+      </w:r>
+    </w:p>
+    <w:p>
+      <w:pPr>
+        <w:rPr/>
+      </w:pPr>
+      <w:r>
+        <w:rPr>
+          <w:rtl w:val="0"/>
+        </w:rPr>
+      </w:r>
+    </w:p>
+    <w:p>
+      <w:pPr>
+        <w:rPr/>
+      </w:pPr>
+      <w:r>
+        <w:rPr>
+          <w:rtl w:val="0"/>
+        </w:rPr>
+        <w:t xml:space="preserve">Consulting your companions:</w:t>
         <w:br w:type="textWrapping"/>
         <w:t xml:space="preserve">Entering the bar in which the companions of yours reside, you hastily gather your party to announce the conspicuous quest. Given your history of embarking on many dangerous quests in this company before, it comes as no surprise that they’re willing to undertake this one right away. The letter addresses the location of the sought artifact, a great castle in the woods not too far from where you currently are, so that’s where you along with your companions will be heading next.</w:t>
         <w:br w:type="textWrapping"/>
         <w:t xml:space="preserve">(Alternatively  - Entering the so called dunka dunka party that was raised after your last successful quest)</w:t>
         <w:br w:type="textWrapping"/>
         <w:br w:type="textWrapping"/>
-        <w:t xml:space="preserve">During the event a fellow adventurer poses a query regarding why you studied the arts of wizardry. You reply that you became a wizard not to purge/smite the wicked nor cure the sick, but to transmute lead into gold.</w:t>
+        <w:t xml:space="preserve">During the event a fellow adventurer poses a query regarding why you studied the arts of wizardry. You reply that you became a wizard not to purge the wicked nor cure the sick, but to transmute lead into gold.</w:t>
         <w:br w:type="textWrapping"/>
         <w:t xml:space="preserve">(You became a wizard to:</w:t>
         <w:br w:type="textWrapping"/>
@@ -222,10 +135,21 @@
         <w:t xml:space="preserve">3. Transmute lead into gold)</w:t>
         <w:br w:type="textWrapping"/>
         <w:br w:type="textWrapping"/>
-        <w:br w:type="textWrapping"/>
-        <w:t xml:space="preserve">Infiltrating the castle solo - entry:</w:t>
-        <w:br w:type="textWrapping"/>
-        <w:t xml:space="preserve">Once at the site, you notice two distinct ways of entering the castle. The front gate stands open but ominous shadows surround it, is there someone there? The dungeons </w:t>
+        <w:t xml:space="preserve">Infiltrating the castle - Entry:</w:t>
+        <w:br w:type="textWrapping"/>
+        <w:t xml:space="preserve">Once at the site, you notice two distinct ways of entering the castle. The front gate stands open but ominous shadows surround it, is there someone there? The </w:t>
+      </w:r>
+      <w:r>
+        <w:rPr>
+          <w:rtl w:val="0"/>
+        </w:rPr>
+        <w:t xml:space="preserve">dungeons</w:t>
+      </w:r>
+      <w:r>
+        <w:rPr>
+          <w:rtl w:val="0"/>
+        </w:rPr>
+        <w:t xml:space="preserve"> </w:t>
       </w:r>
       <w:r>
         <w:rPr>
@@ -237,57 +161,19 @@
         <w:rPr>
           <w:rtl w:val="0"/>
         </w:rPr>
-        <w:t xml:space="preserve"> other entrance, located in the midst of ruins nearby the castle, perhaps it can give you as well as anything else a stronger cover.</w:t>
-        <w:br w:type="textWrapping"/>
-        <w:br w:type="textWrapping"/>
-        <w:t xml:space="preserve">Options:</w:t>
-        <w:br w:type="textWrapping"/>
-        <w:t xml:space="preserve">1. (solo) Sneak through the front gate</w:t>
-        <w:br w:type="textWrapping"/>
-        <w:t xml:space="preserve">2. (solo) Sneak through the dungeons</w:t>
+        <w:t xml:space="preserve"> other entrance, located in the midst of ruins nearby the castle, perhaps it can give you as well as anything else a stronger cover. </w:t>
+        <w:br w:type="textWrapping"/>
+        <w:br w:type="textWrapping"/>
+        <w:t xml:space="preserve">Options:</w:t>
+        <w:br w:type="textWrapping"/>
+        <w:t xml:space="preserve">1. Enter front gate</w:t>
+        <w:br w:type="textWrapping"/>
+        <w:t xml:space="preserve">2. Enter dungeons</w:t>
         <w:br w:type="textWrapping"/>
         <w:t xml:space="preserve">3. Listen for signs of danger</w:t>
         <w:br w:type="textWrapping"/>
         <w:br w:type="textWrapping"/>
-        <w:t xml:space="preserve">Infiltrating the castle - entry:</w:t>
-        <w:br w:type="textWrapping"/>
-        <w:t xml:space="preserve">Once at the site, you notice two distinct ways of entering the castle. The front gate stands open but ominous shadows surround it, is there someone there? The </w:t>
-      </w:r>
-      <w:r>
-        <w:rPr>
-          <w:rtl w:val="0"/>
-        </w:rPr>
-        <w:t xml:space="preserve">dungeons</w:t>
-      </w:r>
-      <w:r>
-        <w:rPr>
-          <w:rtl w:val="0"/>
-        </w:rPr>
-        <w:t xml:space="preserve"> </w:t>
-      </w:r>
-      <w:r>
-        <w:rPr>
-          <w:rtl w:val="0"/>
-        </w:rPr>
-        <w:t xml:space="preserve">is the</w:t>
-      </w:r>
-      <w:r>
-        <w:rPr>
-          <w:rtl w:val="0"/>
-        </w:rPr>
-        <w:t xml:space="preserve"> other entrance, located in the midst of ruins nearby the castle, perhaps it can give you as well as anything else a stronger cover.</w:t>
-        <w:br w:type="textWrapping"/>
-        <w:br w:type="textWrapping"/>
-        <w:t xml:space="preserve">Options:</w:t>
-        <w:br w:type="textWrapping"/>
-        <w:t xml:space="preserve">1. Enter front gate</w:t>
-        <w:br w:type="textWrapping"/>
-        <w:t xml:space="preserve">2. Enter dungeons</w:t>
-        <w:br w:type="textWrapping"/>
-        <w:t xml:space="preserve">3. Listen for signs of danger</w:t>
-        <w:br w:type="textWrapping"/>
-        <w:br w:type="textWrapping"/>
-        <w:t xml:space="preserve">Infiltrating the castle - front gate:</w:t>
+        <w:t xml:space="preserve">Infiltrating the castle - Front gate:</w:t>
       </w:r>
     </w:p>
     <w:p>
@@ -348,7 +234,7 @@
         <w:rPr>
           <w:rtl w:val="0"/>
         </w:rPr>
-        <w:t xml:space="preserve">Engage the dragon in combat</w:t>
+        <w:t xml:space="preserve">Engage the dragon in combat (Smite =&gt; extra success rate)</w:t>
       </w:r>
     </w:p>
     <w:p>
@@ -392,9 +278,11 @@
         <w:t xml:space="preserve">(Random encounter with a dragon, may be avoided or battled through the section)</w:t>
         <w:br w:type="textWrapping"/>
         <w:br w:type="textWrapping"/>
-        <w:t xml:space="preserve">Infiltrating the castle - inspection of entry:</w:t>
-        <w:br w:type="textWrapping"/>
-        <w:t xml:space="preserve">Taking the time not to run in blind, you listen very closely for any signs of what’s happening in there. You hear the sound of a faint breath and sense heat in irregular waves from the front gate. (Replace this sentence in accordance with the randomly appearing enemy here - nothing: The dungeons quietly sound with dripping liquids.) The dungeons echo with many light footsteps in bursts.</w:t>
+        <w:t xml:space="preserve">Infiltrating the castle - Inspection of entry:</w:t>
+        <w:br w:type="textWrapping"/>
+        <w:t xml:space="preserve">Taking the time not to run in blind, you listen very closely for any signs of what’s happening in there. You hear the sound of a faint breath and sense heat in irregular waves from the front gate. (Replace this sentence in accordance with the randomly appearing enemy here - nothing: The dungeons quietly sound with dripping liquids.</w:t>
+        <w:br w:type="textWrapping"/>
+        <w:t xml:space="preserve">Spider hordes: The dungeons echo with many light footsteps in bursts.) (Companion dialog: what are you waiting for, an invitation? Now’s our chance to rush the front gate while it still looks clear! Perhaps it’s better to stay clear from the most beaten path lest we be beaten ourselves.)</w:t>
         <w:br w:type="textWrapping"/>
         <w:br w:type="textWrapping"/>
         <w:t xml:space="preserve">Options:</w:t>
@@ -404,7 +292,7 @@
         <w:t xml:space="preserve">2. Enter dungeons</w:t>
         <w:br w:type="textWrapping"/>
         <w:br w:type="textWrapping"/>
-        <w:t xml:space="preserve">Infiltrating the castle - dungeons:</w:t>
+        <w:t xml:space="preserve">Infiltrating the castle - Dungeons (desolate):</w:t>
         <w:br w:type="textWrapping"/>
         <w:t xml:space="preserve">Committing to what appears to be a stealthier route, you go downwards towards the dimly lit and seemingly desolate dungeons. (Replace this sentence and the following event in accordance with a random encounter which is vaguely revealed if you inspect in the previous choice)The treversal goes smoothly and you spot something different. Engravings on a wall, depicting an odd object on a throne in a rather vague frame. Regardless of what direction may be optimal at one point or another, you proceed to walk the only path before you now that doesn’t turn away from the castle’s chambers.</w:t>
         <w:br w:type="textWrapping"/>
@@ -414,9 +302,19 @@
         <w:t xml:space="preserve">1. Continue</w:t>
         <w:br w:type="textWrapping"/>
         <w:br w:type="textWrapping"/>
-        <w:t xml:space="preserve">Infiltrating the castle - stairwell, ground floor:</w:t>
-        <w:br w:type="textWrapping"/>
-        <w:t xml:space="preserve">Having now exited the dungeons, you stand before a stairwell leading to three different floors. Potential points of interest on these floors are respectively a kitchen, a library and a hallway with many smaller rooms.</w:t>
+        <w:t xml:space="preserve">Infiltrating the castle - Dungeons (spiders):</w:t>
+        <w:br w:type="textWrapping"/>
+        <w:t xml:space="preserve">Committing to what appears to be a stealthier route, you go downwards towards the dimly lit and seemingly desolate dungeons. Your treversal here quickly uncovers a threat as a horde of large spiders and other similarly toxic insects ambushes you from all sides.</w:t>
+        <w:br w:type="textWrapping"/>
+        <w:br w:type="textWrapping"/>
+        <w:t xml:space="preserve">Options:</w:t>
+        <w:br w:type="textWrapping"/>
+        <w:t xml:space="preserve">1. Continue</w:t>
+        <w:br w:type="textWrapping"/>
+        <w:br w:type="textWrapping"/>
+        <w:t xml:space="preserve">Infiltrating the castle - Stairs, ground floor:</w:t>
+        <w:br w:type="textWrapping"/>
+        <w:t xml:space="preserve">Having now exited the dungeons, you stand before a set of stairs leading to three different floors. As labeled on the wall next to the stairs, potential points of interest on these floors are respectively a kitchen, a library and a hallway with many smaller rooms.</w:t>
         <w:br w:type="textWrapping"/>
         <w:br w:type="textWrapping"/>
         <w:t xml:space="preserve">Options:</w:t>
@@ -428,6 +326,10 @@
         <w:t xml:space="preserve">3. Explore third floor</w:t>
         <w:br w:type="textWrapping"/>
         <w:br w:type="textWrapping"/>
+        <w:t xml:space="preserve">Infiltrating the castle - kitchen:</w:t>
+        <w:br w:type="textWrapping"/>
+        <w:br w:type="textWrapping"/>
+        <w:br w:type="textWrapping"/>
         <w:t xml:space="preserve">Infiltrating the castle - Choice of two doors:</w:t>
         <w:br w:type="textWrapping"/>
         <w:t xml:space="preserve">Throughout the hallway you now freely roam, there are two doors that presumably lead to differing treasures, but one of the doors is contemporarily locked. You pick:</w:t>
@@ -485,7 +387,7 @@
         <w:br w:type="textWrapping"/>
         <w:t xml:space="preserve">Infiltrating the castle - confrontation with the count - cheap passage:</w:t>
         <w:br w:type="textWrapping"/>
-        <w:t xml:space="preserve">“Very well, we’ll be on our way then.”, “Good.”. They now pass you by, with the silver-armoured guard stopping once to warn you, “If I or any of my men catches you and your company trespassing again, we won’t be so kind not to kill degenerates like you on sight.”. Heeding this warning, you know what to do if you face any further interference from the occupants of the castle again.</w:t>
+        <w:t xml:space="preserve">“Very well, we’ll be on our way then.”, “Good.”. They now pass you by, with the silver-armoured guard stopping once to warn you, “If I or any of my men catches you and your company trespassing again, we won’t be so kind not to kill degenerates like you on sight.”. Heeding this warning, you know what to do should you face any further interference from the occupants of the castle again.</w:t>
         <w:br w:type="textWrapping"/>
         <w:br w:type="textWrapping"/>
         <w:t xml:space="preserve">Options:</w:t>
@@ -519,7 +421,7 @@
         <w:rPr>
           <w:rtl w:val="0"/>
         </w:rPr>
-        <w:t xml:space="preserve">, which details the nature of various items confined here including a time artifact. The time artifact is described as a warped matter capable of altering four-dimensional past timelines provided they’re justified in parallel formation and within its range of 24 hours which can’t be offseted. This power originates from another secretive art called “Portus” which unlike the time artifact also brings one back in space for better or worse.</w:t>
+        <w:t xml:space="preserve">, which details the nature of various items confined here including a time artifact. The time artifact is described as a warped matter capable of altering four-dimensional past timelines provided they’re justified in parallel formation and within its range of 24 hours which can’t be offseted. This power originates from another secretive art called “Portus” which unlike the time artifact also brings one back in space for better or worse. </w:t>
         <w:br w:type="textWrapping"/>
         <w:br w:type="textWrapping"/>
         <w:t xml:space="preserve">Just as you’re about to leave, a ragged crooked-looking humanoid creature enters the room, instantly beginning to conjure up a horde of undead summonings upon noticing your presence. Countering this you:</w:t>
@@ -536,7 +438,7 @@
         <w:br w:type="textWrapping"/>
         <w:t xml:space="preserve">Infiltrating the castle - Library - Back in time:</w:t>
         <w:br w:type="textWrapping"/>
-        <w:t xml:space="preserve">In an instant, the library shifts from a loud emerging battle to completely silent order. </w:t>
+        <w:t xml:space="preserve">In an instant, the library shifts from a loud emerging battle to completely silent order. Now that you know of a present threat and the rather vague insights of the castle’s library, you hurry away not to get caught in whatever crossfire that may transpire here.</w:t>
         <w:br w:type="textWrapping"/>
         <w:br w:type="textWrapping"/>
         <w:t xml:space="preserve">Infiltrating the castle - throne room:</w:t>
@@ -641,7 +543,24 @@
         <w:br w:type="textWrapping"/>
         <w:t xml:space="preserve">Infiltrating the castle - Artifact chamber - Access denied</w:t>
         <w:br w:type="textWrapping"/>
-        <w:t xml:space="preserve">The door reacts disapprovingly, keeping itself shut while whispering “Access denied!”. Considering a final attempt </w:t>
+        <w:t xml:space="preserve">The door reacts disapprovingly, keeping itself shut while whispering “Access denied!”. Considering a final attempt to unlock this gate, you:</w:t>
+        <w:br w:type="textWrapping"/>
+        <w:br w:type="textWrapping"/>
+        <w:t xml:space="preserve">Options:</w:t>
+        <w:br w:type="textWrapping"/>
+        <w:t xml:space="preserve">1. Speak the password “Warped matter”</w:t>
+        <w:br w:type="textWrapping"/>
+        <w:t xml:space="preserve">2. Speak the password “More time to stop the key from turning”</w:t>
+        <w:br w:type="textWrapping"/>
+        <w:t xml:space="preserve">3. Speak the password “Justify the four-dimensional branches”</w:t>
+        <w:br w:type="textWrapping"/>
+        <w:t xml:space="preserve">4. Speak the password “Portus”</w:t>
+        <w:br w:type="textWrapping"/>
+        <w:t xml:space="preserve">5. Speak the password “Second parallel timeline”</w:t>
+        <w:br w:type="textWrapping"/>
+        <w:t xml:space="preserve">6. Turn away from the gate to search elsewhere</w:t>
+        <w:br w:type="textWrapping"/>
+        <w:t xml:space="preserve">(Perhaps with removal of the option from the previous attempt)</w:t>
         <w:br w:type="textWrapping"/>
       </w:r>
     </w:p>
@@ -665,7 +584,7 @@
         <w:br w:type="textWrapping"/>
         <w:t xml:space="preserve">Escaping the castle - start</w:t>
         <w:br w:type="textWrapping"/>
-        <w:t xml:space="preserve">Having now acquired this most mystic artifact from its original source, the means to construct the letter which if placed back into its loop upholds the space-time continuum, you begin looking for any opportunity to speedrun out of the castle. Heading out towards the fastest exit, the front gate, you stumble into the vampire in the main hallway. With an immediate threat of lethal confrontation, your following action is to:</w:t>
+        <w:t xml:space="preserve">Having now acquired this most mystic artifact from its original source, the means to construct the letter which if placed back into its loop upholds the space-time continuum, you begin looking for any opportunity to with maximum haste exit the castle’s confines. Heading out towards the fastest exit, the front gate, you stumble into the vampire in the main hallway. With an immediate threat of lethal confrontation, your following action is to:</w:t>
         <w:br w:type="textWrapping"/>
         <w:t xml:space="preserve">(Possible dialogue based on previous detection - “You dare steal from me? That will be your last mistake!”, or “Who are you lingering here? No matter, just leave this place already.”)</w:t>
         <w:br w:type="textWrapping"/>
@@ -679,9 +598,9 @@
         <w:t xml:space="preserve">3. (Enchanted device) Use your enchanted device to shine a certain light on the vampire.</w:t>
         <w:br w:type="textWrapping"/>
         <w:br w:type="textWrapping"/>
-        <w:t xml:space="preserve">Escaping the castle - Running out of time</w:t>
-        <w:br w:type="textWrapping"/>
-        <w:t xml:space="preserve">Hearing the bell toll, you only have another hour to escape the castle, so you hurry up.</w:t>
+        <w:t xml:space="preserve">(Escaping the castle - Running out of time</w:t>
+        <w:br w:type="textWrapping"/>
+        <w:t xml:space="preserve">Hearing the bell toll, you only have another hour to escape the castle, so you hurry up.)</w:t>
         <w:br w:type="textWrapping"/>
         <w:br w:type="textWrapping"/>
         <w:t xml:space="preserve">Escaping the castle - Debilitating the vampire</w:t>
@@ -696,36 +615,35 @@
         <w:t xml:space="preserve">Now gravely wounded, </w:t>
         <w:br w:type="textWrapping"/>
         <w:br w:type="textWrapping"/>
-        <w:t xml:space="preserve">Escaping the castle - Battling the vampire</w:t>
+        <w:t xml:space="preserve">Escaping the castle - Battling the count</w:t>
         <w:br w:type="textWrapping"/>
         <w:t xml:space="preserve">Determined to pave a secure path for the seemingly final stretch of your quest’s obstacles, it’s your companions that begin swiftly assaulting the vampire.</w:t>
         <w:br w:type="textWrapping"/>
-        <w:t xml:space="preserve">(Perhaps for a solo approach - you swiftly assault the vampire with one of the few viable alternatives for combat amongst your many spells, a fireball. Hurling several more fireballs it proves not to be very efficient. )</w:t>
-        <w:br w:type="textWrapping"/>
-        <w:br w:type="textWrapping"/>
-        <w:t xml:space="preserve">Escaping the castle - Slayed by the vampire</w:t>
+        <w:t xml:space="preserve">(Perhaps for a solo approach - you swiftly assault the vampire with one of the few viable alternatives for combat amongst your many spells, the fireball. Hurling several more fireballs it proves not to be very efficient. )</w:t>
+        <w:br w:type="textWrapping"/>
+        <w:br w:type="textWrapping"/>
+        <w:t xml:space="preserve">Escaping the castle - Slayed by the count</w:t>
         <w:br w:type="textWrapping"/>
         <w:t xml:space="preserve">The vampire strikes fatally, leaving you with a slit throat and an abrupt end to your mysterious quest. You collapse to the floor in a bloody mess. </w:t>
         <w:br w:type="textWrapping"/>
-        <w:t xml:space="preserve">(never to awake again.)</w:t>
-        <w:br w:type="textWrapping"/>
-        <w:br w:type="textWrapping"/>
-        <w:t xml:space="preserve">Options:</w:t>
-        <w:br w:type="textWrapping"/>
-        <w:t xml:space="preserve">1. Game over</w:t>
-        <w:br w:type="textWrapping"/>
-        <w:br w:type="textWrapping"/>
-        <w:t xml:space="preserve">Escaping the castle - Slaying the vampire</w:t>
-        <w:br w:type="textWrapping"/>
+        <w:br w:type="textWrapping"/>
+        <w:t xml:space="preserve">Options:</w:t>
+        <w:br w:type="textWrapping"/>
+        <w:t xml:space="preserve">1. The end</w:t>
+        <w:br w:type="textWrapping"/>
+        <w:br w:type="textWrapping"/>
+        <w:t xml:space="preserve">Escaping the castle - Slaying the count</w:t>
+        <w:br w:type="textWrapping"/>
+        <w:t xml:space="preserve">You strike fatally, leaving the count especially pale and bloody as he dies.</w:t>
         <w:br w:type="textWrapping"/>
         <w:br w:type="textWrapping"/>
         <w:t xml:space="preserve">Escaping the castle - At the end</w:t>
         <w:br w:type="textWrapping"/>
         <w:br w:type="textWrapping"/>
         <w:br w:type="textWrapping"/>
-        <w:t xml:space="preserve">Escaping the castle - Got through</w:t>
-        <w:br w:type="textWrapping"/>
-        <w:t xml:space="preserve">Now having reached the final step of your quest, you prepare an envelope, writing down the same text as in the received letter of this quest but also stopping to ponder for a moment on what you’d really prefer to do here, finally going through with:</w:t>
+        <w:t xml:space="preserve">Got through</w:t>
+        <w:br w:type="textWrapping"/>
+        <w:t xml:space="preserve">Now having reached the final step of your quest, you prepare an envelope, writing down the same text as in the received letter from the start but also stopping to ponder for a moment on what you’d really prefer to do here, finally going through with:</w:t>
         <w:br w:type="textWrapping"/>
         <w:br w:type="textWrapping"/>
         <w:t xml:space="preserve">Options:</w:t>
@@ -749,9 +667,9 @@
         <w:t xml:space="preserve">You just take the letter with the requested artifact and put it back next to the bed that your past self is sleeping in. Feeling relieved to finally have put things back in order you, as well as your companions, leave the village to find new opportunities elsewhere. A couple of days later you can’t find the second time artifact anymore and you assume it has vanished into the time loop it came from. You aren’t disappointed, instead you are relieved to never again have to care about such random absurdities ever again. You are sure nothing bad could possibly come from not investigating these strange events and that no consequences will be had from this adventure.</w:t>
         <w:br w:type="textWrapping"/>
         <w:br w:type="textWrapping"/>
-        <w:t xml:space="preserve">Options:</w:t>
-        <w:br w:type="textWrapping"/>
-        <w:t xml:space="preserve">1. Game over - the end.</w:t>
+        <w:t xml:space="preserve">Option:</w:t>
+        <w:br w:type="textWrapping"/>
+        <w:t xml:space="preserve">1. The end.</w:t>
       </w:r>
     </w:p>
     <w:p>
@@ -905,7 +823,7 @@
         <w:t xml:space="preserve">Giving these strangers the time artifact as requested, they quickly leave and the troublesome situation seems to be fully resolved as expected. You go home.</w:t>
         <w:br w:type="textWrapping"/>
         <w:br w:type="textWrapping"/>
-        <w:t xml:space="preserve">The days thereafter the world were never the same, </w:t>
+        <w:t xml:space="preserve">The days thereafter the world was never the same, </w:t>
       </w:r>
     </w:p>
     <w:p>
@@ -1077,7 +995,7 @@
         <w:br w:type="textWrapping"/>
         <w:t xml:space="preserve">Options:</w:t>
         <w:br w:type="textWrapping"/>
-        <w:t xml:space="preserve">1. Surrender the time artifact hoping that they’ll show mercy on you.</w:t>
+        <w:t xml:space="preserve">1. Surrender the time artifact now hoping that they’ll show mercy on you.</w:t>
         <w:br w:type="textWrapping"/>
         <w:t xml:space="preserve">2. Engage in combat to kill them.</w:t>
         <w:br w:type="textWrapping"/>
@@ -1093,7 +1011,7 @@
         <w:rPr>
           <w:rtl w:val="0"/>
         </w:rPr>
-        <w:t xml:space="preserve">You comply and give away the time artifact without hesitation or conditions. “We’ll let you live, on one condition only, you’re bound to a chronic vow of silence regarding anything about the time artifacts and the time-correction beuro.”</w:t>
+        <w:t xml:space="preserve">You comply and give away the time artifact without hesitation or conditions of your own. “We’ll let you live, on one condition only, you’re bound to a chronic vow of silence regarding anything connected to the time artifacts and the time-correction beuro.”. You accept this condition and return home whilst they merely vanish from sight. </w:t>
         <w:br w:type="textWrapping"/>
         <w:br w:type="textWrapping"/>
       </w:r>
@@ -1118,6 +1036,46 @@
         </w:rPr>
         <w:t xml:space="preserve">Ending - Keep the stolen artifact for yourself - No deal</w:t>
         <w:br w:type="textWrapping"/>
+        <w:t xml:space="preserve">Suddenly these scam artists don’t appear to feel so clever anymore with them now realizing </w:t>
+      </w:r>
+      <w:r>
+        <w:rPr>
+          <w:rtl w:val="0"/>
+        </w:rPr>
+        <w:t xml:space="preserve">that you realize their</w:t>
+      </w:r>
+      <w:r>
+        <w:rPr>
+          <w:rtl w:val="0"/>
+        </w:rPr>
+        <w:t xml:space="preserve"> offerings can’t compare to the possession of a time artifact. However, since they have supposedly been directed by the highest authority to only relinquish the highest power once this crisis is over, they </w:t>
+      </w:r>
+      <w:r>
+        <w:rPr>
+          <w:rtl w:val="0"/>
+        </w:rPr>
+        <w:t xml:space="preserve">aren’t</w:t>
+      </w:r>
+      <w:r>
+        <w:rPr>
+          <w:rtl w:val="0"/>
+        </w:rPr>
+        <w:t xml:space="preserve"> </w:t>
+      </w:r>
+      <w:r>
+        <w:rPr>
+          <w:rtl w:val="0"/>
+        </w:rPr>
+        <w:t xml:space="preserve">leaving</w:t>
+      </w:r>
+      <w:r>
+        <w:rPr>
+          <w:rtl w:val="0"/>
+        </w:rPr>
+        <w:t xml:space="preserve"> without your time artifact. </w:t>
+        <w:br w:type="textWrapping"/>
+        <w:t xml:space="preserve">(acquire your time artifact for safe keeping)</w:t>
+        <w:br w:type="textWrapping"/>
         <w:br w:type="textWrapping"/>
         <w:t xml:space="preserve">Ending - Epilogue</w:t>
         <w:br w:type="textWrapping"/>
@@ -1129,260 +1087,6 @@
         <w:t xml:space="preserve">1. </w:t>
         <w:br w:type="textWrapping"/>
         <w:t xml:space="preserve">2. Demand to be further payed for your silence</w:t>
-      </w:r>
-    </w:p>
-    <w:p>
-      <w:pPr>
-        <w:rPr/>
-      </w:pPr>
-      <w:r>
-        <w:rPr>
-          <w:rtl w:val="0"/>
-        </w:rPr>
-      </w:r>
-    </w:p>
-    <w:p>
-      <w:pPr>
-        <w:rPr/>
-      </w:pPr>
-      <w:r>
-        <w:rPr>
-          <w:rtl w:val="0"/>
-        </w:rPr>
-      </w:r>
-    </w:p>
-    <w:p>
-      <w:pPr>
-        <w:rPr/>
-      </w:pPr>
-      <w:r>
-        <w:rPr>
-          <w:rtl w:val="0"/>
-        </w:rPr>
-        <w:t xml:space="preserve">Suggestions on game mechanics:</w:t>
-        <w:br w:type="textWrapping"/>
-        <w:t xml:space="preserve">Distract guards once, go back in time to sneak past said guards while your past self distracts them.</w:t>
-      </w:r>
-    </w:p>
-    <w:p>
-      <w:pPr>
-        <w:rPr/>
-      </w:pPr>
-      <w:r>
-        <w:rPr>
-          <w:rtl w:val="0"/>
-        </w:rPr>
-        <w:t xml:space="preserve">Go back in time to enter a room that is currently occupied</w:t>
-      </w:r>
-      <w:r>
-        <w:rPr>
-          <w:rtl w:val="0"/>
-        </w:rPr>
-        <w:t xml:space="preserve">.</w:t>
-      </w:r>
-    </w:p>
-    <w:p>
-      <w:pPr>
-        <w:rPr/>
-      </w:pPr>
-      <w:r>
-        <w:rPr>
-          <w:rtl w:val="0"/>
-        </w:rPr>
-        <w:t xml:space="preserve">Mechanism that requires multiple people (like turning 2 keys at same time) (maybe where the people are imprisoned or in danger after using it).</w:t>
-      </w:r>
-    </w:p>
-    <w:p>
-      <w:pPr>
-        <w:rPr/>
-      </w:pPr>
-      <w:r>
-        <w:rPr>
-          <w:rtl w:val="0"/>
-        </w:rPr>
-        <w:t xml:space="preserve">Escape from someone approaching you.</w:t>
-      </w:r>
-    </w:p>
-    <w:p>
-      <w:pPr>
-        <w:rPr/>
-      </w:pPr>
-      <w:r>
-        <w:rPr>
-          <w:rtl w:val="0"/>
-        </w:rPr>
-        <w:t xml:space="preserve">Enter a door that is currently locked but that was open before.</w:t>
-      </w:r>
-    </w:p>
-    <w:p>
-      <w:pPr>
-        <w:rPr/>
-      </w:pPr>
-      <w:r>
-        <w:rPr>
-          <w:rtl w:val="0"/>
-        </w:rPr>
-        <w:t xml:space="preserve">Be sneaky after traveling back in time. (otherwise time continuum breaks).</w:t>
-      </w:r>
-    </w:p>
-    <w:p>
-      <w:pPr>
-        <w:rPr/>
-      </w:pPr>
-      <w:r>
-        <w:rPr>
-          <w:rtl w:val="0"/>
-        </w:rPr>
-        <w:t xml:space="preserve">Go back in time to prepare for a sudden required (can’t just escape) encounter. (one companion is trapped/ambushed and needs immediate help, go back to prepare that help)</w:t>
-      </w:r>
-    </w:p>
-    <w:p>
-      <w:pPr>
-        <w:rPr/>
-      </w:pPr>
-      <w:r>
-        <w:rPr>
-          <w:rtl w:val="0"/>
-        </w:rPr>
-        <w:t xml:space="preserve">Someone is running from you, go back and lay/prepare a trap in front of them.</w:t>
-        <w:br w:type="textWrapping"/>
-      </w:r>
-      <w:r>
-        <w:rPr>
-          <w:rtl w:val="0"/>
-        </w:rPr>
-        <w:t xml:space="preserve">Companion</w:t>
-      </w:r>
-      <w:r>
-        <w:rPr>
-          <w:rtl w:val="0"/>
-        </w:rPr>
-        <w:t xml:space="preserve"> </w:t>
-      </w:r>
-      <w:r>
-        <w:rPr>
-          <w:rtl w:val="0"/>
-        </w:rPr>
-        <w:t xml:space="preserve">dies</w:t>
-      </w:r>
-      <w:r>
-        <w:rPr>
-          <w:rtl w:val="0"/>
-        </w:rPr>
-        <w:t xml:space="preserve">, go back in time to make it look like they died when they did not.</w:t>
-        <w:br w:type="textWrapping"/>
-        <w:t xml:space="preserve">Can at maximum only travel back in time 24 hours, after usage the ability is drained of the same amount of time used and put on a 1:1 cooldown. This is shown via a glass bar in the time artifact, the extent of the remaining available power depending on how full the glass is with a light-blue mana-like liquid.</w:t>
-        <w:br w:type="textWrapping"/>
-        <w:br w:type="textWrapping"/>
-        <w:br w:type="textWrapping"/>
-        <w:t xml:space="preserve">Companions are </w:t>
-      </w:r>
-    </w:p>
-    <w:p>
-      <w:pPr>
-        <w:rPr/>
-      </w:pPr>
-      <w:r>
-        <w:rPr>
-          <w:rtl w:val="0"/>
-        </w:rPr>
-        <w:t xml:space="preserve">Thief/Warrior/Monk/Ranger/Druid(transform into animals?)</w:t>
-      </w:r>
-    </w:p>
-    <w:p>
-      <w:pPr>
-        <w:rPr/>
-      </w:pPr>
-      <w:r>
-        <w:rPr>
-          <w:rtl w:val="0"/>
-        </w:rPr>
-      </w:r>
-    </w:p>
-    <w:p>
-      <w:pPr>
-        <w:rPr/>
-      </w:pPr>
-      <w:r>
-        <w:rPr>
-          <w:rtl w:val="0"/>
-        </w:rPr>
-        <w:t xml:space="preserve">Leroy (die early, option to save with time artifact - maybe at cost)</w:t>
-      </w:r>
-    </w:p>
-    <w:p>
-      <w:pPr>
-        <w:rPr/>
-      </w:pPr>
-      <w:r>
-        <w:rPr>
-          <w:rtl w:val="0"/>
-        </w:rPr>
-      </w:r>
-    </w:p>
-    <w:p>
-      <w:pPr>
-        <w:rPr/>
-      </w:pPr>
-      <w:r>
-        <w:rPr>
-          <w:rtl w:val="0"/>
-        </w:rPr>
-        <w:t xml:space="preserve">Warrior - Leroy Jenkins</w:t>
-        <w:br w:type="textWrapping"/>
-        <w:t xml:space="preserve">Witch/warlock - stealthy, suspected by protagonist for having secretly composed the main quest but has earned trustworthiness.</w:t>
-      </w:r>
-    </w:p>
-    <w:p>
-      <w:pPr>
-        <w:rPr/>
-      </w:pPr>
-      <w:r>
-        <w:rPr>
-          <w:rtl w:val="0"/>
-        </w:rPr>
-        <w:t xml:space="preserve">Monk - Very arrogant much like jedi</w:t>
-        <w:br w:type="textWrapping"/>
-        <w:br w:type="textWrapping"/>
-        <w:t xml:space="preserve">You became a wizard to:</w:t>
-        <w:br w:type="textWrapping"/>
-        <w:br w:type="textWrapping"/>
-        <w:t xml:space="preserve">Options:</w:t>
-        <w:br w:type="textWrapping"/>
-        <w:t xml:space="preserve">1. Purge/smite the wicked</w:t>
-        <w:br w:type="textWrapping"/>
-        <w:t xml:space="preserve">2. Cure the sick</w:t>
-        <w:br w:type="textWrapping"/>
-        <w:t xml:space="preserve">3. Transmute lead into gold</w:t>
-        <w:br w:type="textWrapping"/>
-        <w:br w:type="textWrapping"/>
-        <w:t xml:space="preserve">You’re something of an expert in snake oil salesmanship yourself.</w:t>
-        <w:br w:type="textWrapping"/>
-        <w:br w:type="textWrapping"/>
-        <w:br w:type="textWrapping"/>
-        <w:br w:type="textWrapping"/>
-        <w:br w:type="textWrapping"/>
-        <w:t xml:space="preserve">Completely unused suggestions:</w:t>
-        <w:br w:type="textWrapping"/>
-        <w:br w:type="textWrapping"/>
-        <w:t xml:space="preserve">(...) to which these strangers mockingly respond “hahaha you picked the wrong castle fool”</w:t>
-        <w:br w:type="textWrapping"/>
-        <w:br w:type="textWrapping"/>
-        <w:t xml:space="preserve">As you venture down this path, hordes of venomous spiders reveal themselves as a startlingly alarming threat. You and your party must either fight here or run onwards.</w:t>
-        <w:br w:type="textWrapping"/>
-        <w:br w:type="textWrapping"/>
-        <w:t xml:space="preserve">Options:</w:t>
-        <w:br w:type="textWrapping"/>
-        <w:t xml:space="preserve">1. Fight here</w:t>
-        <w:br w:type="textWrapping"/>
-        <w:t xml:space="preserve">2. Run onwards</w:t>
-        <w:br w:type="textWrapping"/>
-        <w:br w:type="textWrapping"/>
-        <w:t xml:space="preserve">Infiltrating the castle - battling spiders in the dungeons:</w:t>
-        <w:br w:type="textWrapping"/>
-        <w:br w:type="textWrapping"/>
-        <w:br w:type="textWrapping"/>
-        <w:t xml:space="preserve">Infiltrating the castle - rushing through the dungeons:</w:t>
       </w:r>
     </w:p>
     <w:sectPr>

</xml_diff>